<commit_message>
Modified documentation for running the code
</commit_message>
<xml_diff>
--- a/Documentation.docx
+++ b/Documentation.docx
@@ -281,19 +281,17 @@
         </w:rPr>
         <w:br w:type="page"/>
       </w:r>
-      <w:bookmarkStart w:id="0" w:name="_GoBack"/>
-      <w:bookmarkEnd w:id="0"/>
     </w:p>
     <w:p>
       <w:pPr>
         <w:pStyle w:val="Heading1"/>
       </w:pPr>
-      <w:bookmarkStart w:id="1" w:name="_Toc497076266"/>
+      <w:bookmarkStart w:id="0" w:name="_Toc497076266"/>
       <w:r>
         <w:lastRenderedPageBreak/>
         <w:t>Folder Structure</w:t>
       </w:r>
-      <w:bookmarkEnd w:id="1"/>
+      <w:bookmarkEnd w:id="0"/>
     </w:p>
     <w:p>
       <w:r>
@@ -325,16 +323,12 @@
                 <w:b/>
               </w:rPr>
             </w:pPr>
-            <w:proofErr w:type="spellStart"/>
-            <w:proofErr w:type="gramStart"/>
             <w:r>
               <w:rPr>
                 <w:b/>
               </w:rPr>
               <w:t>S.No</w:t>
             </w:r>
-            <w:proofErr w:type="spellEnd"/>
-            <w:proofErr w:type="gramEnd"/>
           </w:p>
         </w:tc>
         <w:tc>
@@ -431,15 +425,7 @@
           </w:tcPr>
           <w:p>
             <w:r>
-              <w:t>__</w:t>
-            </w:r>
-            <w:proofErr w:type="spellStart"/>
-            <w:r>
-              <w:t>pycache</w:t>
-            </w:r>
-            <w:proofErr w:type="spellEnd"/>
-            <w:r>
-              <w:t>__</w:t>
+              <w:t>__pycache__</w:t>
             </w:r>
           </w:p>
         </w:tc>
@@ -698,11 +684,9 @@
             <w:tcW w:w="2076" w:type="dxa"/>
           </w:tcPr>
           <w:p>
-            <w:proofErr w:type="spellStart"/>
             <w:r>
               <w:t>in_file.cfg</w:t>
             </w:r>
-            <w:proofErr w:type="spellEnd"/>
           </w:p>
         </w:tc>
         <w:tc>
@@ -908,11 +892,9 @@
             <w:tcW w:w="2076" w:type="dxa"/>
           </w:tcPr>
           <w:p>
-            <w:proofErr w:type="spellStart"/>
             <w:r>
               <w:t>parser.cfg</w:t>
             </w:r>
-            <w:proofErr w:type="spellEnd"/>
           </w:p>
         </w:tc>
         <w:tc>
@@ -962,11 +944,9 @@
             <w:tcW w:w="2076" w:type="dxa"/>
           </w:tcPr>
           <w:p>
-            <w:proofErr w:type="spellStart"/>
             <w:r>
               <w:t>pos_tagger.cfg</w:t>
             </w:r>
-            <w:proofErr w:type="spellEnd"/>
           </w:p>
         </w:tc>
         <w:tc>
@@ -1172,11 +1152,9 @@
             <w:tcW w:w="2076" w:type="dxa"/>
           </w:tcPr>
           <w:p>
-            <w:proofErr w:type="spellStart"/>
             <w:r>
               <w:t>treetagger.cfg</w:t>
             </w:r>
-            <w:proofErr w:type="spellEnd"/>
           </w:p>
         </w:tc>
         <w:tc>
@@ -1194,13 +1172,8 @@
             <w:tcW w:w="4235" w:type="dxa"/>
           </w:tcPr>
           <w:p>
-            <w:proofErr w:type="spellStart"/>
-            <w:r>
-              <w:t>TreeTagger</w:t>
-            </w:r>
-            <w:proofErr w:type="spellEnd"/>
-            <w:r>
-              <w:t xml:space="preserve"> input folder configuration</w:t>
+            <w:r>
+              <w:t>TreeTagger input folder configuration</w:t>
             </w:r>
           </w:p>
         </w:tc>
@@ -1335,11 +1308,9 @@
             <w:tcW w:w="2076" w:type="dxa"/>
           </w:tcPr>
           <w:p>
-            <w:proofErr w:type="spellStart"/>
             <w:r>
               <w:t>wd.cfg</w:t>
             </w:r>
-            <w:proofErr w:type="spellEnd"/>
           </w:p>
         </w:tc>
         <w:tc>
@@ -1379,26 +1350,18 @@
       <w:pPr>
         <w:pStyle w:val="Heading1"/>
       </w:pPr>
-      <w:bookmarkStart w:id="2" w:name="_Toc497076267"/>
+      <w:bookmarkStart w:id="1" w:name="_Toc497076267"/>
       <w:r>
         <w:t>Input Configuration</w:t>
       </w:r>
-      <w:bookmarkEnd w:id="2"/>
+      <w:bookmarkEnd w:id="1"/>
     </w:p>
     <w:p>
       <w:r>
         <w:t>Text i</w:t>
       </w:r>
       <w:r>
-        <w:t>nput to the code can be configured using ‘</w:t>
-      </w:r>
-      <w:proofErr w:type="spellStart"/>
-      <w:r>
-        <w:t>input.cfg</w:t>
-      </w:r>
-      <w:proofErr w:type="spellEnd"/>
-      <w:r>
-        <w:t>’.</w:t>
+        <w:t>nput to the code can be configured using ‘input.cfg’.</w:t>
       </w:r>
     </w:p>
     <w:p>
@@ -1453,11 +1416,19 @@
       <w:pPr>
         <w:pStyle w:val="Heading1"/>
       </w:pPr>
-      <w:bookmarkStart w:id="3" w:name="_Toc497076268"/>
+      <w:bookmarkStart w:id="2" w:name="_Toc497076268"/>
       <w:r>
         <w:t>Running the Code</w:t>
       </w:r>
-      <w:bookmarkEnd w:id="3"/>
+      <w:bookmarkEnd w:id="2"/>
+    </w:p>
+    <w:p>
+      <w:pPr>
+        <w:pStyle w:val="Heading2"/>
+      </w:pPr>
+      <w:r>
+        <w:t>Method 1</w:t>
+      </w:r>
     </w:p>
     <w:p>
       <w:pPr>
@@ -1506,6 +1477,54 @@
       <w:r>
         <w:t>Type “python main.py”.</w:t>
       </w:r>
+    </w:p>
+    <w:p/>
+    <w:p>
+      <w:pPr>
+        <w:pStyle w:val="Heading2"/>
+      </w:pPr>
+      <w:r>
+        <w:lastRenderedPageBreak/>
+        <w:t>Method 2</w:t>
+      </w:r>
+    </w:p>
+    <w:p>
+      <w:pPr>
+        <w:pStyle w:val="ListParagraph"/>
+        <w:numPr>
+          <w:ilvl w:val="0"/>
+          <w:numId w:val="3"/>
+        </w:numPr>
+      </w:pPr>
+      <w:r>
+        <w:t>Open spyder.</w:t>
+      </w:r>
+    </w:p>
+    <w:p>
+      <w:pPr>
+        <w:pStyle w:val="ListParagraph"/>
+        <w:numPr>
+          <w:ilvl w:val="0"/>
+          <w:numId w:val="3"/>
+        </w:numPr>
+      </w:pPr>
+      <w:r>
+        <w:t>Change directory to the base code directory.</w:t>
+      </w:r>
+    </w:p>
+    <w:p>
+      <w:pPr>
+        <w:pStyle w:val="ListParagraph"/>
+        <w:numPr>
+          <w:ilvl w:val="0"/>
+          <w:numId w:val="3"/>
+        </w:numPr>
+      </w:pPr>
+      <w:r>
+        <w:t>Run the script by running one line at a time.</w:t>
+      </w:r>
+      <w:bookmarkStart w:id="3" w:name="_GoBack"/>
+      <w:bookmarkEnd w:id="3"/>
     </w:p>
     <w:sectPr>
       <w:footerReference w:type="default" r:id="rId8"/>
@@ -1577,7 +1596,7 @@
           <w:rPr>
             <w:noProof/>
           </w:rPr>
-          <w:t>1</w:t>
+          <w:t>3</w:t>
         </w:r>
         <w:r>
           <w:rPr>
@@ -1624,6 +1643,92 @@
 <file path=word/numbering.xml><?xml version="1.0" encoding="utf-8"?>
 <w:numbering xmlns:wpc="http://schemas.microsoft.com/office/word/2010/wordprocessingCanvas" xmlns:cx="http://schemas.microsoft.com/office/drawing/2014/chartex" xmlns:cx1="http://schemas.microsoft.com/office/drawing/2015/9/8/chartex" xmlns:cx2="http://schemas.microsoft.com/office/drawing/2015/10/21/chartex" xmlns:cx3="http://schemas.microsoft.com/office/drawing/2016/5/9/chartex" xmlns:cx4="http://schemas.microsoft.com/office/drawing/2016/5/10/chartex" xmlns:cx5="http://schemas.microsoft.com/office/drawing/2016/5/11/chartex" xmlns:cx6="http://schemas.microsoft.com/office/drawing/2016/5/12/chartex" xmlns:cx7="http://schemas.microsoft.com/office/drawing/2016/5/13/chartex" xmlns:cx8="http://schemas.microsoft.com/office/drawing/2016/5/14/chartex" xmlns:mc="http://schemas.openxmlformats.org/markup-compatibility/2006" xmlns:aink="http://schemas.microsoft.com/office/drawing/2016/ink" xmlns:am3d="http://schemas.microsoft.com/office/drawing/2017/model3d" xmlns:o="urn:schemas-microsoft-com:office:office" xmlns:r="http://schemas.openxmlformats.org/officeDocument/2006/relationships" xmlns:m="http://schemas.openxmlformats.org/officeDocument/2006/math" xmlns:v="urn:schemas-microsoft-com:vml" xmlns:wp14="http://schemas.microsoft.com/office/word/2010/wordprocessingDrawing" xmlns:wp="http://schemas.openxmlformats.org/drawingml/2006/wordprocessingDrawing" xmlns:w10="urn:schemas-microsoft-com:office:word" xmlns:w="http://schemas.openxmlformats.org/wordprocessingml/2006/main" xmlns:w14="http://schemas.microsoft.com/office/word/2010/wordml" xmlns:w15="http://schemas.microsoft.com/office/word/2012/wordml" xmlns:w16se="http://schemas.microsoft.com/office/word/2015/wordml/symex" xmlns:wpg="http://schemas.microsoft.com/office/word/2010/wordprocessingGroup" xmlns:wpi="http://schemas.microsoft.com/office/word/2010/wordprocessingInk" xmlns:wne="http://schemas.microsoft.com/office/word/2006/wordml" xmlns:wps="http://schemas.microsoft.com/office/word/2010/wordprocessingShape" mc:Ignorable="w14 w15 w16se wp14">
   <w:abstractNum w:abstractNumId="0" w15:restartNumberingAfterBreak="0">
+    <w:nsid w:val="2ECE4453"/>
+    <w:multiLevelType w:val="hybridMultilevel"/>
+    <w:tmpl w:val="C22A55F6"/>
+    <w:lvl w:ilvl="0" w:tplc="0409000F">
+      <w:start w:val="1"/>
+      <w:numFmt w:val="decimal"/>
+      <w:lvlText w:val="%1."/>
+      <w:lvlJc w:val="left"/>
+      <w:pPr>
+        <w:ind w:left="720" w:hanging="360"/>
+      </w:pPr>
+    </w:lvl>
+    <w:lvl w:ilvl="1" w:tplc="04090019" w:tentative="1">
+      <w:start w:val="1"/>
+      <w:numFmt w:val="lowerLetter"/>
+      <w:lvlText w:val="%2."/>
+      <w:lvlJc w:val="left"/>
+      <w:pPr>
+        <w:ind w:left="1440" w:hanging="360"/>
+      </w:pPr>
+    </w:lvl>
+    <w:lvl w:ilvl="2" w:tplc="0409001B" w:tentative="1">
+      <w:start w:val="1"/>
+      <w:numFmt w:val="lowerRoman"/>
+      <w:lvlText w:val="%3."/>
+      <w:lvlJc w:val="right"/>
+      <w:pPr>
+        <w:ind w:left="2160" w:hanging="180"/>
+      </w:pPr>
+    </w:lvl>
+    <w:lvl w:ilvl="3" w:tplc="0409000F" w:tentative="1">
+      <w:start w:val="1"/>
+      <w:numFmt w:val="decimal"/>
+      <w:lvlText w:val="%4."/>
+      <w:lvlJc w:val="left"/>
+      <w:pPr>
+        <w:ind w:left="2880" w:hanging="360"/>
+      </w:pPr>
+    </w:lvl>
+    <w:lvl w:ilvl="4" w:tplc="04090019" w:tentative="1">
+      <w:start w:val="1"/>
+      <w:numFmt w:val="lowerLetter"/>
+      <w:lvlText w:val="%5."/>
+      <w:lvlJc w:val="left"/>
+      <w:pPr>
+        <w:ind w:left="3600" w:hanging="360"/>
+      </w:pPr>
+    </w:lvl>
+    <w:lvl w:ilvl="5" w:tplc="0409001B" w:tentative="1">
+      <w:start w:val="1"/>
+      <w:numFmt w:val="lowerRoman"/>
+      <w:lvlText w:val="%6."/>
+      <w:lvlJc w:val="right"/>
+      <w:pPr>
+        <w:ind w:left="4320" w:hanging="180"/>
+      </w:pPr>
+    </w:lvl>
+    <w:lvl w:ilvl="6" w:tplc="0409000F" w:tentative="1">
+      <w:start w:val="1"/>
+      <w:numFmt w:val="decimal"/>
+      <w:lvlText w:val="%7."/>
+      <w:lvlJc w:val="left"/>
+      <w:pPr>
+        <w:ind w:left="5040" w:hanging="360"/>
+      </w:pPr>
+    </w:lvl>
+    <w:lvl w:ilvl="7" w:tplc="04090019" w:tentative="1">
+      <w:start w:val="1"/>
+      <w:numFmt w:val="lowerLetter"/>
+      <w:lvlText w:val="%8."/>
+      <w:lvlJc w:val="left"/>
+      <w:pPr>
+        <w:ind w:left="5760" w:hanging="360"/>
+      </w:pPr>
+    </w:lvl>
+    <w:lvl w:ilvl="8" w:tplc="0409001B" w:tentative="1">
+      <w:start w:val="1"/>
+      <w:numFmt w:val="lowerRoman"/>
+      <w:lvlText w:val="%9."/>
+      <w:lvlJc w:val="right"/>
+      <w:pPr>
+        <w:ind w:left="6480" w:hanging="180"/>
+      </w:pPr>
+    </w:lvl>
+  </w:abstractNum>
+  <w:abstractNum w:abstractNumId="1" w15:restartNumberingAfterBreak="0">
     <w:nsid w:val="37A751A1"/>
     <w:multiLevelType w:val="hybridMultilevel"/>
     <w:tmpl w:val="AE826640"/>
@@ -1709,7 +1814,7 @@
       </w:pPr>
     </w:lvl>
   </w:abstractNum>
-  <w:abstractNum w:abstractNumId="1" w15:restartNumberingAfterBreak="0">
+  <w:abstractNum w:abstractNumId="2" w15:restartNumberingAfterBreak="0">
     <w:nsid w:val="52C346EA"/>
     <w:multiLevelType w:val="hybridMultilevel"/>
     <w:tmpl w:val="79CABE8E"/>
@@ -1796,10 +1901,13 @@
     </w:lvl>
   </w:abstractNum>
   <w:num w:numId="1">
-    <w:abstractNumId w:val="0"/>
+    <w:abstractNumId w:val="1"/>
   </w:num>
   <w:num w:numId="2">
-    <w:abstractNumId w:val="1"/>
+    <w:abstractNumId w:val="2"/>
+  </w:num>
+  <w:num w:numId="3">
+    <w:abstractNumId w:val="0"/>
   </w:num>
 </w:numbering>
 </file>
@@ -2223,6 +2331,28 @@
       <w:szCs w:val="32"/>
     </w:rPr>
   </w:style>
+  <w:style w:type="paragraph" w:styleId="Heading2">
+    <w:name w:val="heading 2"/>
+    <w:basedOn w:val="Normal"/>
+    <w:next w:val="Normal"/>
+    <w:link w:val="Heading2Char"/>
+    <w:uiPriority w:val="9"/>
+    <w:unhideWhenUsed/>
+    <w:qFormat/>
+    <w:rsid w:val="008D4190"/>
+    <w:pPr>
+      <w:keepNext/>
+      <w:keepLines/>
+      <w:spacing w:before="40" w:after="0"/>
+      <w:outlineLvl w:val="1"/>
+    </w:pPr>
+    <w:rPr>
+      <w:rFonts w:asciiTheme="majorHAnsi" w:eastAsiaTheme="majorEastAsia" w:hAnsiTheme="majorHAnsi" w:cstheme="majorBidi"/>
+      <w:color w:val="2F5496" w:themeColor="accent1" w:themeShade="BF"/>
+      <w:sz w:val="26"/>
+      <w:szCs w:val="26"/>
+    </w:rPr>
+  </w:style>
   <w:style w:type="character" w:default="1" w:styleId="DefaultParagraphFont">
     <w:name w:val="Default Paragraph Font"/>
     <w:uiPriority w:val="1"/>
@@ -2410,6 +2540,19 @@
     <w:link w:val="Footer"/>
     <w:uiPriority w:val="99"/>
     <w:rsid w:val="00C63977"/>
+  </w:style>
+  <w:style w:type="character" w:customStyle="1" w:styleId="Heading2Char">
+    <w:name w:val="Heading 2 Char"/>
+    <w:basedOn w:val="DefaultParagraphFont"/>
+    <w:link w:val="Heading2"/>
+    <w:uiPriority w:val="9"/>
+    <w:rsid w:val="008D4190"/>
+    <w:rPr>
+      <w:rFonts w:asciiTheme="majorHAnsi" w:eastAsiaTheme="majorEastAsia" w:hAnsiTheme="majorHAnsi" w:cstheme="majorBidi"/>
+      <w:color w:val="2F5496" w:themeColor="accent1" w:themeShade="BF"/>
+      <w:sz w:val="26"/>
+      <w:szCs w:val="26"/>
+    </w:rPr>
   </w:style>
 </w:styles>
 </file>
@@ -2714,7 +2857,7 @@
 </file>
 
 <file path=customXml/itemProps1.xml><?xml version="1.0" encoding="utf-8"?>
-<ds:datastoreItem xmlns:ds="http://schemas.openxmlformats.org/officeDocument/2006/customXml" ds:itemID="{BAC4FECB-1EF2-4A06-8032-E6F0911BE4EF}">
+<ds:datastoreItem xmlns:ds="http://schemas.openxmlformats.org/officeDocument/2006/customXml" ds:itemID="{B22B8476-275B-4C34-8035-1995882D79E6}">
   <ds:schemaRefs>
     <ds:schemaRef ds:uri="http://schemas.openxmlformats.org/officeDocument/2006/bibliography"/>
   </ds:schemaRefs>

</xml_diff>